<commit_message>
Nu er opret fora og nogle andre forslag til aendringer feardigei
</commit_message>
<xml_diff>
--- a/rapport/adminmenu ting (simon).docx
+++ b/rapport/adminmenu ting (simon).docx
@@ -2461,40 +2461,6 @@
           <w:szCs w:val="20"/>
         </w:rPr>
       </w:pPr>
-      <w:r>
-        <w:rPr>
-          <w:rFonts w:ascii="CMR10" w:hAnsi="CMR10" w:cs="CMR10"/>
-          <w:sz w:val="20"/>
-          <w:szCs w:val="20"/>
-        </w:rPr>
-        <w:t xml:space="preserve">På samme måde oprettes </w:t>
-      </w:r>
-      <w:r>
-        <w:rPr>
-          <w:rFonts w:ascii="CMR10" w:hAnsi="CMR10" w:cs="CMR10"/>
-          <w:sz w:val="20"/>
-          <w:szCs w:val="20"/>
-        </w:rPr>
-        <w:t xml:space="preserve">fora, her sendes </w:t>
-      </w:r>
-      <w:proofErr w:type="spellStart"/>
-      <w:r>
-        <w:rPr>
-          <w:rFonts w:ascii="CMR10" w:hAnsi="CMR10" w:cs="CMR10"/>
-          <w:sz w:val="20"/>
-          <w:szCs w:val="20"/>
-        </w:rPr>
-        <w:t>kategorideen</w:t>
-      </w:r>
-      <w:proofErr w:type="spellEnd"/>
-      <w:r>
-        <w:rPr>
-          <w:rFonts w:ascii="CMR10" w:hAnsi="CMR10" w:cs="CMR10"/>
-          <w:sz w:val="20"/>
-          <w:szCs w:val="20"/>
-        </w:rPr>
-        <w:t xml:space="preserve"> med ved typen GET så </w:t>
-      </w:r>
     </w:p>
     <w:sectPr>
       <w:pgSz w:w="11906" w:h="16838"/>

</xml_diff>